<commit_message>
Digi Opdrachten no author
</commit_message>
<xml_diff>
--- a/Digitale Vaardigheden/H2/2-1 New Sign (pep).docx
+++ b/Digitale Vaardigheden/H2/2-1 New Sign (pep).docx
@@ -13,6 +13,8 @@
           <w:szCs w:val="96"/>
         </w:rPr>
       </w:pPr>
+      <w:bookmarkStart w:id="0" w:name="_GoBack"/>
+      <w:bookmarkEnd w:id="0"/>
       <w:r>
         <w:rPr>
           <w:rFonts w:ascii="Juice ITC" w:hAnsi="Juice ITC"/>
@@ -73,7 +75,6 @@
           <w:szCs w:val="52"/>
         </w:rPr>
       </w:pPr>
-      <w:proofErr w:type="spellStart"/>
       <w:r>
         <w:rPr>
           <w:rFonts w:ascii="Comic Sans MS" w:hAnsi="Comic Sans MS"/>
@@ -82,9 +83,39 @@
           <w:color w:val="1F497D" w:themeColor="text2"/>
           <w:sz w:val="52"/>
         </w:rPr>
-        <w:t>Hawaiian</w:t>
-      </w:r>
-      <w:proofErr w:type="spellEnd"/>
+        <w:t>Hawaiian Blend</w:t>
+      </w:r>
+    </w:p>
+    <w:p>
+      <w:pPr>
+        <w:spacing w:after="480"/>
+        <w:jc w:val="center"/>
+        <w:rPr>
+          <w:rFonts w:ascii="Juice ITC" w:hAnsi="Juice ITC"/>
+          <w:b/>
+          <w:sz w:val="52"/>
+          <w:szCs w:val="52"/>
+        </w:rPr>
+      </w:pPr>
+      <w:r>
+        <w:rPr>
+          <w:rFonts w:ascii="Juice ITC" w:hAnsi="Juice ITC"/>
+          <w:b/>
+          <w:sz w:val="52"/>
+        </w:rPr>
+        <w:t>Donkergeroosterd</w:t>
+      </w:r>
+    </w:p>
+    <w:p>
+      <w:pPr>
+        <w:spacing w:after="480"/>
+        <w:jc w:val="center"/>
+        <w:rPr>
+          <w:rFonts w:ascii="Juice ITC" w:hAnsi="Juice ITC"/>
+          <w:sz w:val="52"/>
+          <w:szCs w:val="52"/>
+        </w:rPr>
+      </w:pPr>
       <w:r>
         <w:rPr>
           <w:rFonts w:ascii="Comic Sans MS" w:hAnsi="Comic Sans MS"/>
@@ -93,7 +124,7 @@
           <w:color w:val="1F497D" w:themeColor="text2"/>
           <w:sz w:val="52"/>
         </w:rPr>
-        <w:t xml:space="preserve"> Blend</w:t>
+        <w:t>Hawaiian Blend</w:t>
       </w:r>
     </w:p>
     <w:p>
@@ -104,61 +135,6 @@
           <w:rFonts w:ascii="Juice ITC" w:hAnsi="Juice ITC"/>
           <w:b/>
           <w:sz w:val="52"/>
-          <w:szCs w:val="52"/>
-        </w:rPr>
-      </w:pPr>
-      <w:proofErr w:type="spellStart"/>
-      <w:r>
-        <w:rPr>
-          <w:rFonts w:ascii="Juice ITC" w:hAnsi="Juice ITC"/>
-          <w:b/>
-          <w:sz w:val="52"/>
-        </w:rPr>
-        <w:t>Donkergeroosterd</w:t>
-      </w:r>
-      <w:proofErr w:type="spellEnd"/>
-    </w:p>
-    <w:p>
-      <w:pPr>
-        <w:spacing w:after="480"/>
-        <w:jc w:val="center"/>
-        <w:rPr>
-          <w:rFonts w:ascii="Juice ITC" w:hAnsi="Juice ITC"/>
-          <w:sz w:val="52"/>
-          <w:szCs w:val="52"/>
-        </w:rPr>
-      </w:pPr>
-      <w:proofErr w:type="spellStart"/>
-      <w:r>
-        <w:rPr>
-          <w:rFonts w:ascii="Comic Sans MS" w:hAnsi="Comic Sans MS"/>
-          <w:b/>
-          <w:i/>
-          <w:color w:val="1F497D" w:themeColor="text2"/>
-          <w:sz w:val="52"/>
-        </w:rPr>
-        <w:t>Hawaiian</w:t>
-      </w:r>
-      <w:proofErr w:type="spellEnd"/>
-      <w:r>
-        <w:rPr>
-          <w:rFonts w:ascii="Comic Sans MS" w:hAnsi="Comic Sans MS"/>
-          <w:b/>
-          <w:i/>
-          <w:color w:val="1F497D" w:themeColor="text2"/>
-          <w:sz w:val="52"/>
-        </w:rPr>
-        <w:t xml:space="preserve"> Blend</w:t>
-      </w:r>
-    </w:p>
-    <w:p>
-      <w:pPr>
-        <w:spacing w:after="480"/>
-        <w:jc w:val="center"/>
-        <w:rPr>
-          <w:rFonts w:ascii="Juice ITC" w:hAnsi="Juice ITC"/>
-          <w:b/>
-          <w:sz w:val="52"/>
         </w:rPr>
       </w:pPr>
       <w:r>
@@ -177,8 +153,6 @@
         </w:rPr>
         <w:t xml:space="preserve"> </w:t>
       </w:r>
-      <w:bookmarkStart w:id="0" w:name="_GoBack"/>
-      <w:bookmarkEnd w:id="0"/>
       <w:r>
         <w:rPr>
           <w:rFonts w:ascii="Juice ITC" w:hAnsi="Juice ITC"/>
@@ -1355,7 +1329,7 @@
 </file>
 
 <file path=customXml/itemProps1.xml><?xml version="1.0" encoding="utf-8"?>
-<ds:datastoreItem xmlns:ds="http://schemas.openxmlformats.org/officeDocument/2006/customXml" ds:itemID="{0ED5798D-01D2-4A35-8DF6-8DEE4983F18A}">
+<ds:datastoreItem xmlns:ds="http://schemas.openxmlformats.org/officeDocument/2006/customXml" ds:itemID="{67A12317-2851-4280-AD46-A213A316B27F}">
   <ds:schemaRefs>
     <ds:schemaRef ds:uri="http://schemas.openxmlformats.org/officeDocument/2006/bibliography"/>
   </ds:schemaRefs>

</xml_diff>